<commit_message>
delete Pixel, add Data with Eigen Matrix
</commit_message>
<xml_diff>
--- a/CodeMatch.docx
+++ b/CodeMatch.docx
@@ -20,11 +20,8 @@
             <w:tcW w:w="2074" w:type="dxa"/>
           </w:tcPr>
           <w:p>
-            <w:pPr>
-              <w:rPr>
-                <w:rFonts w:hint="eastAsia"/>
-              </w:rPr>
-            </w:pPr>
+            <w:bookmarkStart w:id="0" w:name="_GoBack"/>
+            <w:bookmarkEnd w:id="0"/>
             <w:r>
               <w:rPr>
                 <w:rFonts w:hint="eastAsia"/>
@@ -38,11 +35,6 @@
             <w:tcW w:w="2074" w:type="dxa"/>
           </w:tcPr>
           <w:p>
-            <w:pPr>
-              <w:rPr>
-                <w:rFonts w:hint="eastAsia"/>
-              </w:rPr>
-            </w:pPr>
             <w:r>
               <w:rPr>
                 <w:rFonts w:hint="eastAsia"/>
@@ -56,11 +48,6 @@
             <w:tcW w:w="2074" w:type="dxa"/>
           </w:tcPr>
           <w:p>
-            <w:pPr>
-              <w:rPr>
-                <w:rFonts w:hint="eastAsia"/>
-              </w:rPr>
-            </w:pPr>
             <w:r>
               <w:rPr>
                 <w:rFonts w:hint="eastAsia"/>
@@ -74,11 +61,6 @@
             <w:tcW w:w="2074" w:type="dxa"/>
           </w:tcPr>
           <w:p>
-            <w:pPr>
-              <w:rPr>
-                <w:rFonts w:hint="eastAsia"/>
-              </w:rPr>
-            </w:pPr>
             <w:r>
               <w:t>Responsible</w:t>
             </w:r>
@@ -91,11 +73,7 @@
             <w:tcW w:w="2074" w:type="dxa"/>
           </w:tcPr>
           <w:p>
-            <w:pPr>
-              <w:rPr>
-                <w:rFonts w:hint="eastAsia"/>
-              </w:rPr>
-            </w:pPr>
+            <w:proofErr w:type="spellStart"/>
             <w:r>
               <w:rPr>
                 <w:rFonts w:hint="eastAsia"/>
@@ -105,18 +83,14 @@
             <w:r>
               <w:t>.read</w:t>
             </w:r>
-          </w:p>
-        </w:tc>
-        <w:tc>
-          <w:tcPr>
-            <w:tcW w:w="2074" w:type="dxa"/>
-          </w:tcPr>
-          <w:p>
-            <w:pPr>
-              <w:rPr>
-                <w:rFonts w:hint="eastAsia"/>
-              </w:rPr>
-            </w:pPr>
+            <w:proofErr w:type="spellEnd"/>
+          </w:p>
+        </w:tc>
+        <w:tc>
+          <w:tcPr>
+            <w:tcW w:w="2074" w:type="dxa"/>
+          </w:tcPr>
+          <w:p>
             <w:r>
               <w:rPr>
                 <w:rFonts w:hint="eastAsia"/>
@@ -130,13 +104,8 @@
             <w:tcW w:w="2074" w:type="dxa"/>
           </w:tcPr>
           <w:p>
-            <w:pPr>
-              <w:rPr>
-                <w:rFonts w:hint="eastAsia"/>
-              </w:rPr>
-            </w:pPr>
-            <w:bookmarkStart w:id="0" w:name="OLE_LINK1"/>
-            <w:bookmarkStart w:id="1" w:name="OLE_LINK2"/>
+            <w:bookmarkStart w:id="1" w:name="OLE_LINK1"/>
+            <w:bookmarkStart w:id="2" w:name="OLE_LINK2"/>
             <w:r>
               <w:t>vector</w:t>
             </w:r>
@@ -155,25 +124,28 @@
               </w:rPr>
               <w:t>&gt;</w:t>
             </w:r>
-            <w:bookmarkEnd w:id="0"/>
             <w:bookmarkEnd w:id="1"/>
-          </w:p>
-        </w:tc>
-        <w:tc>
-          <w:tcPr>
-            <w:tcW w:w="2074" w:type="dxa"/>
-          </w:tcPr>
-          <w:p>
-            <w:pPr>
-              <w:rPr>
-                <w:rFonts w:hint="eastAsia"/>
-              </w:rPr>
-            </w:pPr>
-            <w:r>
-              <w:rPr>
-                <w:rFonts w:hint="eastAsia"/>
-              </w:rPr>
-              <w:t>Sichao Shi</w:t>
+            <w:bookmarkEnd w:id="2"/>
+          </w:p>
+        </w:tc>
+        <w:tc>
+          <w:tcPr>
+            <w:tcW w:w="2074" w:type="dxa"/>
+          </w:tcPr>
+          <w:p>
+            <w:proofErr w:type="spellStart"/>
+            <w:r>
+              <w:rPr>
+                <w:rFonts w:hint="eastAsia"/>
+              </w:rPr>
+              <w:t>Sichao</w:t>
+            </w:r>
+            <w:proofErr w:type="spellEnd"/>
+            <w:r>
+              <w:rPr>
+                <w:rFonts w:hint="eastAsia"/>
+              </w:rPr>
+              <w:t xml:space="preserve"> Shi</w:t>
             </w:r>
           </w:p>
         </w:tc>
@@ -184,29 +156,21 @@
             <w:tcW w:w="2074" w:type="dxa"/>
           </w:tcPr>
           <w:p>
-            <w:pPr>
-              <w:rPr>
-                <w:rFonts w:hint="eastAsia"/>
-              </w:rPr>
-            </w:pPr>
+            <w:proofErr w:type="spellStart"/>
             <w:r>
               <w:rPr>
                 <w:rFonts w:hint="eastAsia"/>
               </w:rPr>
               <w:t>Data.write</w:t>
             </w:r>
-          </w:p>
-        </w:tc>
-        <w:tc>
-          <w:tcPr>
-            <w:tcW w:w="2074" w:type="dxa"/>
-          </w:tcPr>
-          <w:p>
-            <w:pPr>
-              <w:rPr>
-                <w:rFonts w:hint="eastAsia"/>
-              </w:rPr>
-            </w:pPr>
+            <w:proofErr w:type="spellEnd"/>
+          </w:p>
+        </w:tc>
+        <w:tc>
+          <w:tcPr>
+            <w:tcW w:w="2074" w:type="dxa"/>
+          </w:tcPr>
+          <w:p>
             <w:r>
               <w:t>F</w:t>
             </w:r>
@@ -217,8 +181,13 @@
               <w:t>ilename,</w:t>
             </w:r>
             <w:r>
-              <w:t xml:space="preserve"> vector&lt;int</w:t>
-            </w:r>
+              <w:t xml:space="preserve"> vector&lt;</w:t>
+            </w:r>
+            <w:proofErr w:type="spellStart"/>
+            <w:r>
+              <w:t>int</w:t>
+            </w:r>
+            <w:proofErr w:type="spellEnd"/>
             <w:r>
               <w:t>&gt;</w:t>
             </w:r>
@@ -237,29 +206,26 @@
           <w:tcPr>
             <w:tcW w:w="2074" w:type="dxa"/>
           </w:tcPr>
-          <w:p>
-            <w:pPr>
-              <w:rPr>
-                <w:rFonts w:hint="eastAsia"/>
-              </w:rPr>
-            </w:pPr>
-          </w:p>
-        </w:tc>
-        <w:tc>
-          <w:tcPr>
-            <w:tcW w:w="2074" w:type="dxa"/>
-          </w:tcPr>
-          <w:p>
-            <w:pPr>
-              <w:rPr>
-                <w:rFonts w:hint="eastAsia"/>
-              </w:rPr>
-            </w:pPr>
-            <w:r>
-              <w:rPr>
-                <w:rFonts w:hint="eastAsia"/>
-              </w:rPr>
-              <w:t>Sichao Shi</w:t>
+          <w:p/>
+        </w:tc>
+        <w:tc>
+          <w:tcPr>
+            <w:tcW w:w="2074" w:type="dxa"/>
+          </w:tcPr>
+          <w:p>
+            <w:proofErr w:type="spellStart"/>
+            <w:r>
+              <w:rPr>
+                <w:rFonts w:hint="eastAsia"/>
+              </w:rPr>
+              <w:t>Sichao</w:t>
+            </w:r>
+            <w:proofErr w:type="spellEnd"/>
+            <w:r>
+              <w:rPr>
+                <w:rFonts w:hint="eastAsia"/>
+              </w:rPr>
+              <w:t xml:space="preserve"> Shi</w:t>
             </w:r>
           </w:p>
         </w:tc>
@@ -270,11 +236,7 @@
             <w:tcW w:w="2074" w:type="dxa"/>
           </w:tcPr>
           <w:p>
-            <w:pPr>
-              <w:rPr>
-                <w:rFonts w:hint="eastAsia"/>
-              </w:rPr>
-            </w:pPr>
+            <w:proofErr w:type="spellStart"/>
             <w:r>
               <w:rPr>
                 <w:rFonts w:hint="eastAsia"/>
@@ -290,18 +252,14 @@
               </w:rPr>
               <w:t>build</w:t>
             </w:r>
-          </w:p>
-        </w:tc>
-        <w:tc>
-          <w:tcPr>
-            <w:tcW w:w="2074" w:type="dxa"/>
-          </w:tcPr>
-          <w:p>
-            <w:pPr>
-              <w:rPr>
-                <w:rFonts w:hint="eastAsia"/>
-              </w:rPr>
-            </w:pPr>
+            <w:proofErr w:type="spellEnd"/>
+          </w:p>
+        </w:tc>
+        <w:tc>
+          <w:tcPr>
+            <w:tcW w:w="2074" w:type="dxa"/>
+          </w:tcPr>
+          <w:p>
             <w:r>
               <w:t>vector</w:t>
             </w:r>
@@ -326,29 +284,26 @@
           <w:tcPr>
             <w:tcW w:w="2074" w:type="dxa"/>
           </w:tcPr>
-          <w:p>
-            <w:pPr>
-              <w:rPr>
-                <w:rFonts w:hint="eastAsia"/>
-              </w:rPr>
-            </w:pPr>
-          </w:p>
-        </w:tc>
-        <w:tc>
-          <w:tcPr>
-            <w:tcW w:w="2074" w:type="dxa"/>
-          </w:tcPr>
-          <w:p>
-            <w:pPr>
-              <w:rPr>
-                <w:rFonts w:hint="eastAsia"/>
-              </w:rPr>
-            </w:pPr>
-            <w:r>
-              <w:rPr>
-                <w:rFonts w:hint="eastAsia"/>
-              </w:rPr>
-              <w:t>Qiyue Ma</w:t>
+          <w:p/>
+        </w:tc>
+        <w:tc>
+          <w:tcPr>
+            <w:tcW w:w="2074" w:type="dxa"/>
+          </w:tcPr>
+          <w:p>
+            <w:proofErr w:type="spellStart"/>
+            <w:r>
+              <w:rPr>
+                <w:rFonts w:hint="eastAsia"/>
+              </w:rPr>
+              <w:t>Qiyue</w:t>
+            </w:r>
+            <w:proofErr w:type="spellEnd"/>
+            <w:r>
+              <w:rPr>
+                <w:rFonts w:hint="eastAsia"/>
+              </w:rPr>
+              <w:t xml:space="preserve"> Ma</w:t>
             </w:r>
           </w:p>
         </w:tc>
@@ -359,29 +314,22 @@
             <w:tcW w:w="2074" w:type="dxa"/>
           </w:tcPr>
           <w:p>
-            <w:pPr>
-              <w:rPr>
-                <w:rFonts w:hint="eastAsia"/>
-              </w:rPr>
-            </w:pPr>
+            <w:proofErr w:type="spellStart"/>
             <w:r>
               <w:rPr>
                 <w:rFonts w:hint="eastAsia"/>
               </w:rPr>
               <w:t>BPT.rangeQuery</w:t>
             </w:r>
-          </w:p>
-        </w:tc>
-        <w:tc>
-          <w:tcPr>
-            <w:tcW w:w="2074" w:type="dxa"/>
-          </w:tcPr>
-          <w:p>
-            <w:pPr>
-              <w:rPr>
-                <w:rFonts w:hint="eastAsia"/>
-              </w:rPr>
-            </w:pPr>
+            <w:proofErr w:type="spellEnd"/>
+          </w:p>
+        </w:tc>
+        <w:tc>
+          <w:tcPr>
+            <w:tcW w:w="2074" w:type="dxa"/>
+          </w:tcPr>
+          <w:p>
+            <w:proofErr w:type="spellStart"/>
             <w:r>
               <w:t>I</w:t>
             </w:r>
@@ -389,23 +337,33 @@
               <w:rPr>
                 <w:rFonts w:hint="eastAsia"/>
               </w:rPr>
-              <w:t xml:space="preserve">nt </w:t>
-            </w:r>
-            <w:r>
-              <w:t>up, int low</w:t>
-            </w:r>
-          </w:p>
-        </w:tc>
-        <w:tc>
-          <w:tcPr>
-            <w:tcW w:w="2074" w:type="dxa"/>
-          </w:tcPr>
-          <w:p>
-            <w:pPr>
-              <w:rPr>
-                <w:rFonts w:hint="eastAsia"/>
-              </w:rPr>
-            </w:pPr>
+              <w:t>nt</w:t>
+            </w:r>
+            <w:proofErr w:type="spellEnd"/>
+            <w:r>
+              <w:rPr>
+                <w:rFonts w:hint="eastAsia"/>
+              </w:rPr>
+              <w:t xml:space="preserve"> </w:t>
+            </w:r>
+            <w:r>
+              <w:t xml:space="preserve">up, </w:t>
+            </w:r>
+            <w:proofErr w:type="spellStart"/>
+            <w:r>
+              <w:t>int</w:t>
+            </w:r>
+            <w:proofErr w:type="spellEnd"/>
+            <w:r>
+              <w:t xml:space="preserve"> low</w:t>
+            </w:r>
+          </w:p>
+        </w:tc>
+        <w:tc>
+          <w:tcPr>
+            <w:tcW w:w="2074" w:type="dxa"/>
+          </w:tcPr>
+          <w:p>
             <w:r>
               <w:t>V</w:t>
             </w:r>
@@ -416,26 +374,31 @@
               <w:t>ector&lt;</w:t>
             </w:r>
             <w:r>
-              <w:t>vector&lt;int&gt;&gt;</w:t>
-            </w:r>
-          </w:p>
-        </w:tc>
-        <w:tc>
-          <w:tcPr>
-            <w:tcW w:w="2074" w:type="dxa"/>
-          </w:tcPr>
-          <w:p>
-            <w:pPr>
-              <w:rPr>
-                <w:rFonts w:hint="eastAsia"/>
-              </w:rPr>
-            </w:pPr>
+              <w:t>vector&lt;</w:t>
+            </w:r>
+            <w:proofErr w:type="spellStart"/>
+            <w:r>
+              <w:t>int</w:t>
+            </w:r>
+            <w:proofErr w:type="spellEnd"/>
+            <w:r>
+              <w:t>&gt;&gt;</w:t>
+            </w:r>
+          </w:p>
+        </w:tc>
+        <w:tc>
+          <w:tcPr>
+            <w:tcW w:w="2074" w:type="dxa"/>
+          </w:tcPr>
+          <w:p>
+            <w:proofErr w:type="spellStart"/>
             <w:r>
               <w:rPr>
                 <w:rFonts w:hint="eastAsia"/>
               </w:rPr>
               <w:t>Sichao</w:t>
             </w:r>
+            <w:proofErr w:type="spellEnd"/>
             <w:r>
               <w:t xml:space="preserve"> Shi</w:t>
             </w:r>
@@ -448,11 +411,6 @@
             <w:tcW w:w="2074" w:type="dxa"/>
           </w:tcPr>
           <w:p>
-            <w:pPr>
-              <w:rPr>
-                <w:rFonts w:hint="eastAsia"/>
-              </w:rPr>
-            </w:pPr>
             <w:r>
               <w:rPr>
                 <w:rFonts w:hint="eastAsia"/>
@@ -462,21 +420,18 @@
             <w:r>
               <w:t xml:space="preserve"> </w:t>
             </w:r>
+            <w:proofErr w:type="spellStart"/>
             <w:r>
               <w:t>similarityQuery</w:t>
             </w:r>
-          </w:p>
-        </w:tc>
-        <w:tc>
-          <w:tcPr>
-            <w:tcW w:w="2074" w:type="dxa"/>
-          </w:tcPr>
-          <w:p>
-            <w:pPr>
-              <w:rPr>
-                <w:rFonts w:hint="eastAsia"/>
-              </w:rPr>
-            </w:pPr>
+            <w:proofErr w:type="spellEnd"/>
+          </w:p>
+        </w:tc>
+        <w:tc>
+          <w:tcPr>
+            <w:tcW w:w="2074" w:type="dxa"/>
+          </w:tcPr>
+          <w:p>
             <w:r>
               <w:t>Double value</w:t>
             </w:r>
@@ -486,29 +441,26 @@
           <w:tcPr>
             <w:tcW w:w="2074" w:type="dxa"/>
           </w:tcPr>
-          <w:p>
-            <w:pPr>
-              <w:rPr>
-                <w:rFonts w:hint="eastAsia"/>
-              </w:rPr>
-            </w:pPr>
-          </w:p>
-        </w:tc>
-        <w:tc>
-          <w:tcPr>
-            <w:tcW w:w="2074" w:type="dxa"/>
-          </w:tcPr>
-          <w:p>
-            <w:pPr>
-              <w:rPr>
-                <w:rFonts w:hint="eastAsia"/>
-              </w:rPr>
-            </w:pPr>
-            <w:r>
-              <w:rPr>
-                <w:rFonts w:hint="eastAsia"/>
-              </w:rPr>
-              <w:t>Sichao Shi</w:t>
+          <w:p/>
+        </w:tc>
+        <w:tc>
+          <w:tcPr>
+            <w:tcW w:w="2074" w:type="dxa"/>
+          </w:tcPr>
+          <w:p>
+            <w:proofErr w:type="spellStart"/>
+            <w:r>
+              <w:rPr>
+                <w:rFonts w:hint="eastAsia"/>
+              </w:rPr>
+              <w:t>Sichao</w:t>
+            </w:r>
+            <w:proofErr w:type="spellEnd"/>
+            <w:r>
+              <w:rPr>
+                <w:rFonts w:hint="eastAsia"/>
+              </w:rPr>
+              <w:t xml:space="preserve"> Shi</w:t>
             </w:r>
           </w:p>
         </w:tc>
@@ -519,11 +471,6 @@
             <w:tcW w:w="2074" w:type="dxa"/>
           </w:tcPr>
           <w:p>
-            <w:pPr>
-              <w:rPr>
-                <w:rFonts w:hint="eastAsia"/>
-              </w:rPr>
-            </w:pPr>
             <w:r>
               <w:rPr>
                 <w:rFonts w:hint="eastAsia"/>
@@ -533,21 +480,18 @@
             <w:r>
               <w:t xml:space="preserve"> </w:t>
             </w:r>
+            <w:proofErr w:type="spellStart"/>
             <w:r>
               <w:t>sequenceQuery</w:t>
             </w:r>
-          </w:p>
-        </w:tc>
-        <w:tc>
-          <w:tcPr>
-            <w:tcW w:w="2074" w:type="dxa"/>
-          </w:tcPr>
-          <w:p>
-            <w:pPr>
-              <w:rPr>
-                <w:rFonts w:hint="eastAsia"/>
-              </w:rPr>
-            </w:pPr>
+            <w:proofErr w:type="spellEnd"/>
+          </w:p>
+        </w:tc>
+        <w:tc>
+          <w:tcPr>
+            <w:tcW w:w="2074" w:type="dxa"/>
+          </w:tcPr>
+          <w:p>
             <w:r>
               <w:t>V</w:t>
             </w:r>
@@ -566,41 +510,44 @@
               </w:rPr>
               <w:t>, BPT*</w:t>
             </w:r>
-            <w:bookmarkStart w:id="2" w:name="_GoBack"/>
-            <w:bookmarkEnd w:id="2"/>
-          </w:p>
-        </w:tc>
-        <w:tc>
-          <w:tcPr>
-            <w:tcW w:w="2074" w:type="dxa"/>
-          </w:tcPr>
-          <w:p>
-            <w:pPr>
-              <w:rPr>
-                <w:rFonts w:hint="eastAsia"/>
-              </w:rPr>
-            </w:pPr>
-            <w:r>
-              <w:t>Vector&lt;vector&lt;vector&lt;int&gt;&gt;&gt; SQ.match</w:t>
-            </w:r>
-          </w:p>
-        </w:tc>
-        <w:tc>
-          <w:tcPr>
-            <w:tcW w:w="2074" w:type="dxa"/>
-          </w:tcPr>
-          <w:p>
-            <w:pPr>
-              <w:rPr>
-                <w:rFonts w:hint="eastAsia"/>
-              </w:rPr>
-            </w:pPr>
+          </w:p>
+        </w:tc>
+        <w:tc>
+          <w:tcPr>
+            <w:tcW w:w="2074" w:type="dxa"/>
+          </w:tcPr>
+          <w:p>
+            <w:r>
+              <w:t>Vector&lt;vector&lt;vector&lt;</w:t>
+            </w:r>
+            <w:proofErr w:type="spellStart"/>
+            <w:r>
+              <w:t>int</w:t>
+            </w:r>
+            <w:proofErr w:type="spellEnd"/>
+            <w:r>
+              <w:t xml:space="preserve">&gt;&gt;&gt; </w:t>
+            </w:r>
+            <w:proofErr w:type="spellStart"/>
+            <w:r>
+              <w:t>SQ.match</w:t>
+            </w:r>
+            <w:proofErr w:type="spellEnd"/>
+          </w:p>
+        </w:tc>
+        <w:tc>
+          <w:tcPr>
+            <w:tcW w:w="2074" w:type="dxa"/>
+          </w:tcPr>
+          <w:p>
+            <w:proofErr w:type="spellStart"/>
             <w:r>
               <w:rPr>
                 <w:rFonts w:hint="eastAsia"/>
               </w:rPr>
               <w:t>Sichao</w:t>
             </w:r>
+            <w:proofErr w:type="spellEnd"/>
             <w:r>
               <w:t xml:space="preserve"> Shi</w:t>
             </w:r>
@@ -613,70 +560,64 @@
             <w:tcW w:w="2074" w:type="dxa"/>
           </w:tcPr>
           <w:p>
-            <w:pPr>
-              <w:rPr>
-                <w:rFonts w:hint="eastAsia"/>
-              </w:rPr>
-            </w:pPr>
+            <w:proofErr w:type="spellStart"/>
             <w:r>
               <w:rPr>
                 <w:rFonts w:hint="eastAsia"/>
               </w:rPr>
               <w:t>SQ.matchCheck</w:t>
             </w:r>
-          </w:p>
-        </w:tc>
-        <w:tc>
-          <w:tcPr>
-            <w:tcW w:w="2074" w:type="dxa"/>
-          </w:tcPr>
-          <w:p>
-            <w:pPr>
-              <w:rPr>
-                <w:rFonts w:hint="eastAsia"/>
-              </w:rPr>
-            </w:pPr>
+            <w:proofErr w:type="spellEnd"/>
+          </w:p>
+        </w:tc>
+        <w:tc>
+          <w:tcPr>
+            <w:tcW w:w="2074" w:type="dxa"/>
+          </w:tcPr>
+          <w:p>
+            <w:proofErr w:type="spellStart"/>
             <w:r>
               <w:rPr>
                 <w:rFonts w:hint="eastAsia"/>
               </w:rPr>
               <w:t>SQ.match</w:t>
             </w:r>
-          </w:p>
-        </w:tc>
-        <w:tc>
-          <w:tcPr>
-            <w:tcW w:w="2074" w:type="dxa"/>
-          </w:tcPr>
-          <w:p>
-            <w:pPr>
-              <w:rPr>
-                <w:rFonts w:hint="eastAsia"/>
-              </w:rPr>
-            </w:pPr>
+            <w:proofErr w:type="spellEnd"/>
+          </w:p>
+        </w:tc>
+        <w:tc>
+          <w:tcPr>
+            <w:tcW w:w="2074" w:type="dxa"/>
+          </w:tcPr>
+          <w:p>
+            <w:proofErr w:type="spellStart"/>
             <w:r>
               <w:rPr>
                 <w:rFonts w:hint="eastAsia"/>
               </w:rPr>
               <w:t>SQ.match</w:t>
             </w:r>
-          </w:p>
-        </w:tc>
-        <w:tc>
-          <w:tcPr>
-            <w:tcW w:w="2074" w:type="dxa"/>
-          </w:tcPr>
-          <w:p>
-            <w:pPr>
-              <w:rPr>
-                <w:rFonts w:hint="eastAsia"/>
-              </w:rPr>
-            </w:pPr>
-            <w:r>
-              <w:rPr>
-                <w:rFonts w:hint="eastAsia"/>
-              </w:rPr>
-              <w:t>Sichao Shi</w:t>
+            <w:proofErr w:type="spellEnd"/>
+          </w:p>
+        </w:tc>
+        <w:tc>
+          <w:tcPr>
+            <w:tcW w:w="2074" w:type="dxa"/>
+          </w:tcPr>
+          <w:p>
+            <w:proofErr w:type="spellStart"/>
+            <w:r>
+              <w:rPr>
+                <w:rFonts w:hint="eastAsia"/>
+              </w:rPr>
+              <w:t>Sichao</w:t>
+            </w:r>
+            <w:proofErr w:type="spellEnd"/>
+            <w:r>
+              <w:rPr>
+                <w:rFonts w:hint="eastAsia"/>
+              </w:rPr>
+              <w:t xml:space="preserve"> Shi</w:t>
             </w:r>
           </w:p>
         </w:tc>
@@ -687,11 +628,6 @@
             <w:tcW w:w="2074" w:type="dxa"/>
           </w:tcPr>
           <w:p>
-            <w:pPr>
-              <w:rPr>
-                <w:rFonts w:hint="eastAsia"/>
-              </w:rPr>
-            </w:pPr>
             <w:r>
               <w:rPr>
                 <w:rFonts w:hint="eastAsia"/>
@@ -701,36 +637,30 @@
             <w:r>
               <w:t xml:space="preserve"> </w:t>
             </w:r>
+            <w:proofErr w:type="spellStart"/>
             <w:r>
               <w:t>subsequencyMatch</w:t>
             </w:r>
-          </w:p>
-        </w:tc>
-        <w:tc>
-          <w:tcPr>
-            <w:tcW w:w="2074" w:type="dxa"/>
-          </w:tcPr>
-          <w:p>
-            <w:pPr>
-              <w:rPr>
-                <w:rFonts w:hint="eastAsia"/>
-              </w:rPr>
-            </w:pPr>
+            <w:proofErr w:type="spellEnd"/>
+          </w:p>
+        </w:tc>
+        <w:tc>
+          <w:tcPr>
+            <w:tcW w:w="2074" w:type="dxa"/>
+          </w:tcPr>
+          <w:p>
+            <w:proofErr w:type="spellStart"/>
             <w:r>
               <w:t>SQ.match</w:t>
             </w:r>
-          </w:p>
-        </w:tc>
-        <w:tc>
-          <w:tcPr>
-            <w:tcW w:w="2074" w:type="dxa"/>
-          </w:tcPr>
-          <w:p>
-            <w:pPr>
-              <w:rPr>
-                <w:rFonts w:hint="eastAsia"/>
-              </w:rPr>
-            </w:pPr>
+            <w:proofErr w:type="spellEnd"/>
+          </w:p>
+        </w:tc>
+        <w:tc>
+          <w:tcPr>
+            <w:tcW w:w="2074" w:type="dxa"/>
+          </w:tcPr>
+          <w:p>
             <w:r>
               <w:t>V</w:t>
             </w:r>
@@ -740,9 +670,11 @@
               </w:rPr>
               <w:t>ector&lt;</w:t>
             </w:r>
+            <w:proofErr w:type="spellStart"/>
             <w:r>
               <w:t>int</w:t>
             </w:r>
+            <w:proofErr w:type="spellEnd"/>
             <w:r>
               <w:t>&gt;</w:t>
             </w:r>
@@ -762,11 +694,6 @@
             <w:tcW w:w="2074" w:type="dxa"/>
           </w:tcPr>
           <w:p>
-            <w:pPr>
-              <w:rPr>
-                <w:rFonts w:hint="eastAsia"/>
-              </w:rPr>
-            </w:pPr>
             <w:r>
               <w:rPr>
                 <w:rFonts w:hint="eastAsia"/>
@@ -782,47 +709,44 @@
             <w:tcW w:w="2074" w:type="dxa"/>
           </w:tcPr>
           <w:p>
-            <w:pPr>
-              <w:rPr>
-                <w:rFonts w:hint="eastAsia"/>
-              </w:rPr>
-            </w:pPr>
-            <w:r>
-              <w:rPr>
-                <w:rFonts w:hint="eastAsia"/>
-              </w:rPr>
-              <w:t>GSQ.globalScan</w:t>
-            </w:r>
-          </w:p>
-        </w:tc>
-        <w:tc>
-          <w:tcPr>
-            <w:tcW w:w="2074" w:type="dxa"/>
-          </w:tcPr>
-          <w:p>
-            <w:pPr>
-              <w:rPr>
-                <w:rFonts w:hint="eastAsia"/>
-              </w:rPr>
-            </w:pPr>
+            <w:proofErr w:type="spellStart"/>
+            <w:r>
+              <w:rPr>
+                <w:rFonts w:hint="eastAsia"/>
+              </w:rPr>
+              <w:t>GSQ.</w:t>
+            </w:r>
+            <w:bookmarkStart w:id="3" w:name="OLE_LINK3"/>
+            <w:r>
+              <w:rPr>
+                <w:rFonts w:hint="eastAsia"/>
+              </w:rPr>
+              <w:t>globalScan</w:t>
+            </w:r>
+            <w:bookmarkEnd w:id="3"/>
+            <w:proofErr w:type="spellEnd"/>
+          </w:p>
+        </w:tc>
+        <w:tc>
+          <w:tcPr>
+            <w:tcW w:w="2074" w:type="dxa"/>
+          </w:tcPr>
+          <w:p>
+            <w:proofErr w:type="spellStart"/>
             <w:r>
               <w:rPr>
                 <w:rFonts w:hint="eastAsia"/>
               </w:rPr>
               <w:t>fileNames</w:t>
             </w:r>
-          </w:p>
-        </w:tc>
-        <w:tc>
-          <w:tcPr>
-            <w:tcW w:w="2074" w:type="dxa"/>
-          </w:tcPr>
-          <w:p>
-            <w:pPr>
-              <w:rPr>
-                <w:rFonts w:hint="eastAsia"/>
-              </w:rPr>
-            </w:pPr>
+            <w:proofErr w:type="spellEnd"/>
+          </w:p>
+        </w:tc>
+        <w:tc>
+          <w:tcPr>
+            <w:tcW w:w="2074" w:type="dxa"/>
+          </w:tcPr>
+          <w:p>
             <w:r>
               <w:t>V</w:t>
             </w:r>
@@ -848,17 +772,20 @@
             <w:tcW w:w="2074" w:type="dxa"/>
           </w:tcPr>
           <w:p>
-            <w:pPr>
-              <w:rPr>
-                <w:rFonts w:hint="eastAsia"/>
-              </w:rPr>
-            </w:pPr>
-            <w:r>
-              <w:rPr>
-                <w:rFonts w:hint="eastAsia"/>
-              </w:rPr>
-              <w:t>Xi chen</w:t>
-            </w:r>
+            <w:r>
+              <w:rPr>
+                <w:rFonts w:hint="eastAsia"/>
+              </w:rPr>
+              <w:t xml:space="preserve">Xi </w:t>
+            </w:r>
+            <w:proofErr w:type="spellStart"/>
+            <w:r>
+              <w:rPr>
+                <w:rFonts w:hint="eastAsia"/>
+              </w:rPr>
+              <w:t>chen</w:t>
+            </w:r>
+            <w:proofErr w:type="spellEnd"/>
           </w:p>
         </w:tc>
       </w:tr>
@@ -868,11 +795,7 @@
             <w:tcW w:w="2074" w:type="dxa"/>
           </w:tcPr>
           <w:p>
-            <w:pPr>
-              <w:rPr>
-                <w:rFonts w:hint="eastAsia"/>
-              </w:rPr>
-            </w:pPr>
+            <w:proofErr w:type="spellStart"/>
             <w:r>
               <w:rPr>
                 <w:rFonts w:hint="eastAsia"/>
@@ -882,18 +805,15 @@
             <w:r>
               <w:t>Query</w:t>
             </w:r>
-          </w:p>
-        </w:tc>
-        <w:tc>
-          <w:tcPr>
-            <w:tcW w:w="2074" w:type="dxa"/>
-          </w:tcPr>
-          <w:p>
-            <w:pPr>
-              <w:rPr>
-                <w:rFonts w:hint="eastAsia"/>
-              </w:rPr>
-            </w:pPr>
+            <w:proofErr w:type="spellEnd"/>
+          </w:p>
+        </w:tc>
+        <w:tc>
+          <w:tcPr>
+            <w:tcW w:w="2074" w:type="dxa"/>
+          </w:tcPr>
+          <w:p>
+            <w:proofErr w:type="spellStart"/>
             <w:r>
               <w:t>L</w:t>
             </w:r>
@@ -901,23 +821,38 @@
               <w:rPr>
                 <w:rFonts w:hint="eastAsia"/>
               </w:rPr>
-              <w:t>at,</w:t>
-            </w:r>
-            <w:r>
-              <w:t xml:space="preserve"> lon, D, qs</w:t>
-            </w:r>
-          </w:p>
-        </w:tc>
-        <w:tc>
-          <w:tcPr>
-            <w:tcW w:w="2074" w:type="dxa"/>
-          </w:tcPr>
-          <w:p>
-            <w:pPr>
-              <w:rPr>
-                <w:rFonts w:hint="eastAsia"/>
-              </w:rPr>
-            </w:pPr>
+              <w:t>at</w:t>
+            </w:r>
+            <w:proofErr w:type="spellEnd"/>
+            <w:r>
+              <w:rPr>
+                <w:rFonts w:hint="eastAsia"/>
+              </w:rPr>
+              <w:t>,</w:t>
+            </w:r>
+            <w:r>
+              <w:t xml:space="preserve"> </w:t>
+            </w:r>
+            <w:proofErr w:type="spellStart"/>
+            <w:r>
+              <w:t>lon</w:t>
+            </w:r>
+            <w:proofErr w:type="spellEnd"/>
+            <w:r>
+              <w:t xml:space="preserve">, D, </w:t>
+            </w:r>
+            <w:proofErr w:type="spellStart"/>
+            <w:r>
+              <w:t>qs</w:t>
+            </w:r>
+            <w:proofErr w:type="spellEnd"/>
+          </w:p>
+        </w:tc>
+        <w:tc>
+          <w:tcPr>
+            <w:tcW w:w="2074" w:type="dxa"/>
+          </w:tcPr>
+          <w:p>
             <w:r>
               <w:t>V</w:t>
             </w:r>
@@ -927,8 +862,13 @@
               </w:rPr>
               <w:t>ector&lt;</w:t>
             </w:r>
-            <w:r>
-              <w:t xml:space="preserve">int&gt; </w:t>
+            <w:proofErr w:type="spellStart"/>
+            <w:r>
+              <w:t>int</w:t>
+            </w:r>
+            <w:proofErr w:type="spellEnd"/>
+            <w:r>
+              <w:t xml:space="preserve">&gt; </w:t>
             </w:r>
             <w:r>
               <w:rPr>
@@ -943,11 +883,6 @@
             <w:tcW w:w="2074" w:type="dxa"/>
           </w:tcPr>
           <w:p>
-            <w:pPr>
-              <w:rPr>
-                <w:rFonts w:hint="eastAsia"/>
-              </w:rPr>
-            </w:pPr>
             <w:r>
               <w:rPr>
                 <w:rFonts w:hint="eastAsia"/>
@@ -957,12 +892,14 @@
             <w:r>
               <w:t xml:space="preserve"> </w:t>
             </w:r>
+            <w:proofErr w:type="spellStart"/>
             <w:r>
               <w:rPr>
                 <w:rFonts w:hint="eastAsia"/>
               </w:rPr>
               <w:t>chen</w:t>
             </w:r>
+            <w:proofErr w:type="spellEnd"/>
           </w:p>
         </w:tc>
       </w:tr>
@@ -971,49 +908,25 @@
           <w:tcPr>
             <w:tcW w:w="2074" w:type="dxa"/>
           </w:tcPr>
-          <w:p>
-            <w:pPr>
-              <w:rPr>
-                <w:rFonts w:hint="eastAsia"/>
-              </w:rPr>
-            </w:pPr>
-          </w:p>
-        </w:tc>
-        <w:tc>
-          <w:tcPr>
-            <w:tcW w:w="2074" w:type="dxa"/>
-          </w:tcPr>
-          <w:p>
-            <w:pPr>
-              <w:rPr>
-                <w:rFonts w:hint="eastAsia"/>
-              </w:rPr>
-            </w:pPr>
-          </w:p>
-        </w:tc>
-        <w:tc>
-          <w:tcPr>
-            <w:tcW w:w="2074" w:type="dxa"/>
-          </w:tcPr>
-          <w:p>
-            <w:pPr>
-              <w:rPr>
-                <w:rFonts w:hint="eastAsia"/>
-              </w:rPr>
-            </w:pPr>
-          </w:p>
-        </w:tc>
-        <w:tc>
-          <w:tcPr>
-            <w:tcW w:w="2074" w:type="dxa"/>
-          </w:tcPr>
-          <w:p>
-            <w:pPr>
-              <w:rPr>
-                <w:rFonts w:hint="eastAsia"/>
-              </w:rPr>
-            </w:pPr>
-          </w:p>
+          <w:p/>
+        </w:tc>
+        <w:tc>
+          <w:tcPr>
+            <w:tcW w:w="2074" w:type="dxa"/>
+          </w:tcPr>
+          <w:p/>
+        </w:tc>
+        <w:tc>
+          <w:tcPr>
+            <w:tcW w:w="2074" w:type="dxa"/>
+          </w:tcPr>
+          <w:p/>
+        </w:tc>
+        <w:tc>
+          <w:tcPr>
+            <w:tcW w:w="2074" w:type="dxa"/>
+          </w:tcPr>
+          <w:p/>
         </w:tc>
       </w:tr>
       <w:tr>
@@ -1021,49 +934,25 @@
           <w:tcPr>
             <w:tcW w:w="2074" w:type="dxa"/>
           </w:tcPr>
-          <w:p>
-            <w:pPr>
-              <w:rPr>
-                <w:rFonts w:hint="eastAsia"/>
-              </w:rPr>
-            </w:pPr>
-          </w:p>
-        </w:tc>
-        <w:tc>
-          <w:tcPr>
-            <w:tcW w:w="2074" w:type="dxa"/>
-          </w:tcPr>
-          <w:p>
-            <w:pPr>
-              <w:rPr>
-                <w:rFonts w:hint="eastAsia"/>
-              </w:rPr>
-            </w:pPr>
-          </w:p>
-        </w:tc>
-        <w:tc>
-          <w:tcPr>
-            <w:tcW w:w="2074" w:type="dxa"/>
-          </w:tcPr>
-          <w:p>
-            <w:pPr>
-              <w:rPr>
-                <w:rFonts w:hint="eastAsia"/>
-              </w:rPr>
-            </w:pPr>
-          </w:p>
-        </w:tc>
-        <w:tc>
-          <w:tcPr>
-            <w:tcW w:w="2074" w:type="dxa"/>
-          </w:tcPr>
-          <w:p>
-            <w:pPr>
-              <w:rPr>
-                <w:rFonts w:hint="eastAsia"/>
-              </w:rPr>
-            </w:pPr>
-          </w:p>
+          <w:p/>
+        </w:tc>
+        <w:tc>
+          <w:tcPr>
+            <w:tcW w:w="2074" w:type="dxa"/>
+          </w:tcPr>
+          <w:p/>
+        </w:tc>
+        <w:tc>
+          <w:tcPr>
+            <w:tcW w:w="2074" w:type="dxa"/>
+          </w:tcPr>
+          <w:p/>
+        </w:tc>
+        <w:tc>
+          <w:tcPr>
+            <w:tcW w:w="2074" w:type="dxa"/>
+          </w:tcPr>
+          <w:p/>
         </w:tc>
       </w:tr>
       <w:tr>
@@ -1071,49 +960,25 @@
           <w:tcPr>
             <w:tcW w:w="2074" w:type="dxa"/>
           </w:tcPr>
-          <w:p>
-            <w:pPr>
-              <w:rPr>
-                <w:rFonts w:hint="eastAsia"/>
-              </w:rPr>
-            </w:pPr>
-          </w:p>
-        </w:tc>
-        <w:tc>
-          <w:tcPr>
-            <w:tcW w:w="2074" w:type="dxa"/>
-          </w:tcPr>
-          <w:p>
-            <w:pPr>
-              <w:rPr>
-                <w:rFonts w:hint="eastAsia"/>
-              </w:rPr>
-            </w:pPr>
-          </w:p>
-        </w:tc>
-        <w:tc>
-          <w:tcPr>
-            <w:tcW w:w="2074" w:type="dxa"/>
-          </w:tcPr>
-          <w:p>
-            <w:pPr>
-              <w:rPr>
-                <w:rFonts w:hint="eastAsia"/>
-              </w:rPr>
-            </w:pPr>
-          </w:p>
-        </w:tc>
-        <w:tc>
-          <w:tcPr>
-            <w:tcW w:w="2074" w:type="dxa"/>
-          </w:tcPr>
-          <w:p>
-            <w:pPr>
-              <w:rPr>
-                <w:rFonts w:hint="eastAsia"/>
-              </w:rPr>
-            </w:pPr>
-          </w:p>
+          <w:p/>
+        </w:tc>
+        <w:tc>
+          <w:tcPr>
+            <w:tcW w:w="2074" w:type="dxa"/>
+          </w:tcPr>
+          <w:p/>
+        </w:tc>
+        <w:tc>
+          <w:tcPr>
+            <w:tcW w:w="2074" w:type="dxa"/>
+          </w:tcPr>
+          <w:p/>
+        </w:tc>
+        <w:tc>
+          <w:tcPr>
+            <w:tcW w:w="2074" w:type="dxa"/>
+          </w:tcPr>
+          <w:p/>
         </w:tc>
       </w:tr>
       <w:tr>
@@ -1121,49 +986,25 @@
           <w:tcPr>
             <w:tcW w:w="2074" w:type="dxa"/>
           </w:tcPr>
-          <w:p>
-            <w:pPr>
-              <w:rPr>
-                <w:rFonts w:hint="eastAsia"/>
-              </w:rPr>
-            </w:pPr>
-          </w:p>
-        </w:tc>
-        <w:tc>
-          <w:tcPr>
-            <w:tcW w:w="2074" w:type="dxa"/>
-          </w:tcPr>
-          <w:p>
-            <w:pPr>
-              <w:rPr>
-                <w:rFonts w:hint="eastAsia"/>
-              </w:rPr>
-            </w:pPr>
-          </w:p>
-        </w:tc>
-        <w:tc>
-          <w:tcPr>
-            <w:tcW w:w="2074" w:type="dxa"/>
-          </w:tcPr>
-          <w:p>
-            <w:pPr>
-              <w:rPr>
-                <w:rFonts w:hint="eastAsia"/>
-              </w:rPr>
-            </w:pPr>
-          </w:p>
-        </w:tc>
-        <w:tc>
-          <w:tcPr>
-            <w:tcW w:w="2074" w:type="dxa"/>
-          </w:tcPr>
-          <w:p>
-            <w:pPr>
-              <w:rPr>
-                <w:rFonts w:hint="eastAsia"/>
-              </w:rPr>
-            </w:pPr>
-          </w:p>
+          <w:p/>
+        </w:tc>
+        <w:tc>
+          <w:tcPr>
+            <w:tcW w:w="2074" w:type="dxa"/>
+          </w:tcPr>
+          <w:p/>
+        </w:tc>
+        <w:tc>
+          <w:tcPr>
+            <w:tcW w:w="2074" w:type="dxa"/>
+          </w:tcPr>
+          <w:p/>
+        </w:tc>
+        <w:tc>
+          <w:tcPr>
+            <w:tcW w:w="2074" w:type="dxa"/>
+          </w:tcPr>
+          <w:p/>
         </w:tc>
       </w:tr>
       <w:tr>
@@ -1171,59 +1012,30 @@
           <w:tcPr>
             <w:tcW w:w="2074" w:type="dxa"/>
           </w:tcPr>
-          <w:p>
-            <w:pPr>
-              <w:rPr>
-                <w:rFonts w:hint="eastAsia"/>
-              </w:rPr>
-            </w:pPr>
-          </w:p>
-        </w:tc>
-        <w:tc>
-          <w:tcPr>
-            <w:tcW w:w="2074" w:type="dxa"/>
-          </w:tcPr>
-          <w:p>
-            <w:pPr>
-              <w:rPr>
-                <w:rFonts w:hint="eastAsia"/>
-              </w:rPr>
-            </w:pPr>
-          </w:p>
-        </w:tc>
-        <w:tc>
-          <w:tcPr>
-            <w:tcW w:w="2074" w:type="dxa"/>
-          </w:tcPr>
-          <w:p>
-            <w:pPr>
-              <w:rPr>
-                <w:rFonts w:hint="eastAsia"/>
-              </w:rPr>
-            </w:pPr>
-          </w:p>
-        </w:tc>
-        <w:tc>
-          <w:tcPr>
-            <w:tcW w:w="2074" w:type="dxa"/>
-          </w:tcPr>
-          <w:p>
-            <w:pPr>
-              <w:rPr>
-                <w:rFonts w:hint="eastAsia"/>
-              </w:rPr>
-            </w:pPr>
-          </w:p>
+          <w:p/>
+        </w:tc>
+        <w:tc>
+          <w:tcPr>
+            <w:tcW w:w="2074" w:type="dxa"/>
+          </w:tcPr>
+          <w:p/>
+        </w:tc>
+        <w:tc>
+          <w:tcPr>
+            <w:tcW w:w="2074" w:type="dxa"/>
+          </w:tcPr>
+          <w:p/>
+        </w:tc>
+        <w:tc>
+          <w:tcPr>
+            <w:tcW w:w="2074" w:type="dxa"/>
+          </w:tcPr>
+          <w:p/>
         </w:tc>
       </w:tr>
     </w:tbl>
     <w:p/>
     <w:p>
-      <w:pPr>
-        <w:rPr>
-          <w:rFonts w:hint="eastAsia"/>
-        </w:rPr>
-      </w:pPr>
       <w:r>
         <w:rPr>
           <w:rFonts w:hint="eastAsia"/>
@@ -1269,12 +1081,14 @@
         </w:rPr>
         <w:t>这是一个</w:t>
       </w:r>
+      <w:proofErr w:type="spellStart"/>
       <w:r>
         <w:rPr>
           <w:rFonts w:hint="eastAsia"/>
         </w:rPr>
         <w:t>int</w:t>
       </w:r>
+      <w:proofErr w:type="spellEnd"/>
       <w:r>
         <w:rPr>
           <w:rFonts w:hint="eastAsia"/>
@@ -1341,6 +1155,7 @@
         </w:rPr>
         <w:t>为</w:t>
       </w:r>
+      <w:proofErr w:type="spellStart"/>
       <w:r>
         <w:rPr>
           <w:rFonts w:hint="eastAsia"/>
@@ -1348,7 +1163,11 @@
         <w:t>time</w:t>
       </w:r>
       <w:r>
-        <w:t>series id.</w:t>
+        <w:t>series</w:t>
+      </w:r>
+      <w:proofErr w:type="spellEnd"/>
+      <w:r>
+        <w:t xml:space="preserve"> id.</w:t>
       </w:r>
     </w:p>
     <w:p>
@@ -1379,9 +1198,11 @@
       <w:r>
         <w:t>也是一个</w:t>
       </w:r>
+      <w:proofErr w:type="spellStart"/>
       <w:r>
         <w:t>Int</w:t>
       </w:r>
+      <w:proofErr w:type="spellEnd"/>
       <w:r>
         <w:t>类型的数字</w:t>
       </w:r>
@@ -1460,6 +1281,7 @@
         </w:rPr>
         <w:t>为</w:t>
       </w:r>
+      <w:proofErr w:type="spellStart"/>
       <w:r>
         <w:rPr>
           <w:rFonts w:hint="eastAsia"/>
@@ -1467,7 +1289,11 @@
         <w:t>time</w:t>
       </w:r>
       <w:r>
-        <w:t xml:space="preserve">series id, </w:t>
+        <w:t>series</w:t>
+      </w:r>
+      <w:proofErr w:type="spellEnd"/>
+      <w:r>
+        <w:t xml:space="preserve"> id, </w:t>
       </w:r>
       <w:r>
         <w:t>前面</w:t>
@@ -1549,106 +1375,105 @@
           <w:rFonts w:hint="eastAsia"/>
         </w:rPr>
         <w:t>待定。</w:t>
+      </w:r>
+    </w:p>
+    <w:p/>
+    <w:p>
+      <w:r>
+        <w:t xml:space="preserve">To all: </w:t>
+      </w:r>
+      <w:r>
+        <w:t>对自己那部分有意见的或者疑惑的</w:t>
+      </w:r>
+      <w:r>
+        <w:rPr>
+          <w:rFonts w:hint="eastAsia"/>
+        </w:rPr>
+        <w:t>，</w:t>
+      </w:r>
+      <w:r>
+        <w:t>用批注或者蓝字标出</w:t>
+      </w:r>
+      <w:r>
+        <w:rPr>
+          <w:rFonts w:hint="eastAsia"/>
+        </w:rPr>
+        <w:t>，</w:t>
+      </w:r>
+      <w:r>
+        <w:t>不要替代原来的</w:t>
+      </w:r>
+      <w:r>
+        <w:t>内容</w:t>
+      </w:r>
+      <w:r>
+        <w:rPr>
+          <w:rFonts w:hint="eastAsia"/>
+        </w:rPr>
+        <w:t>。</w:t>
+      </w:r>
+      <w:r>
+        <w:t>这个是每个人负责的</w:t>
+      </w:r>
+      <w:proofErr w:type="spellStart"/>
+      <w:r>
+        <w:rPr>
+          <w:rFonts w:hint="eastAsia"/>
+        </w:rPr>
+        <w:t>funtion</w:t>
+      </w:r>
+      <w:proofErr w:type="spellEnd"/>
+      <w:r>
+        <w:rPr>
+          <w:rFonts w:hint="eastAsia"/>
+        </w:rPr>
+        <w:t>的</w:t>
+      </w:r>
+      <w:r>
+        <w:rPr>
+          <w:rFonts w:hint="eastAsia"/>
+        </w:rPr>
+        <w:t>input</w:t>
+      </w:r>
+      <w:r>
+        <w:rPr>
+          <w:rFonts w:hint="eastAsia"/>
+        </w:rPr>
+        <w:t>和</w:t>
+      </w:r>
+      <w:r>
+        <w:rPr>
+          <w:rFonts w:hint="eastAsia"/>
+        </w:rPr>
+        <w:t xml:space="preserve">output, </w:t>
+      </w:r>
+      <w:proofErr w:type="gramStart"/>
+      <w:r>
+        <w:rPr>
+          <w:rFonts w:hint="eastAsia"/>
+        </w:rPr>
+        <w:t>请严格</w:t>
+      </w:r>
+      <w:proofErr w:type="gramEnd"/>
+      <w:r>
+        <w:rPr>
+          <w:rFonts w:hint="eastAsia"/>
+        </w:rPr>
+        <w:t>按照这规范来写。</w:t>
       </w:r>
     </w:p>
     <w:p>
-      <w:pPr>
-        <w:rPr>
-          <w:rFonts w:hint="eastAsia"/>
-        </w:rPr>
-      </w:pPr>
-    </w:p>
-    <w:p>
-      <w:pPr>
-        <w:rPr>
-          <w:rFonts w:hint="eastAsia"/>
-        </w:rPr>
-      </w:pPr>
-      <w:r>
-        <w:t xml:space="preserve">To all: </w:t>
-      </w:r>
-      <w:r>
-        <w:t>对自己那部分有意见的或者疑惑的</w:t>
-      </w:r>
-      <w:r>
-        <w:rPr>
-          <w:rFonts w:hint="eastAsia"/>
-        </w:rPr>
-        <w:t>，</w:t>
-      </w:r>
-      <w:r>
-        <w:t>用批注或者蓝字标出</w:t>
-      </w:r>
-      <w:r>
-        <w:rPr>
-          <w:rFonts w:hint="eastAsia"/>
-        </w:rPr>
-        <w:t>，</w:t>
-      </w:r>
-      <w:r>
-        <w:t>不要替代原来的</w:t>
-      </w:r>
-      <w:r>
-        <w:t>内容</w:t>
-      </w:r>
-      <w:r>
-        <w:rPr>
-          <w:rFonts w:hint="eastAsia"/>
-        </w:rPr>
-        <w:t>。</w:t>
-      </w:r>
-      <w:r>
-        <w:t>这个是每个人负责的</w:t>
-      </w:r>
-      <w:r>
-        <w:rPr>
-          <w:rFonts w:hint="eastAsia"/>
-        </w:rPr>
-        <w:t>funtion</w:t>
-      </w:r>
-      <w:r>
-        <w:rPr>
-          <w:rFonts w:hint="eastAsia"/>
-        </w:rPr>
-        <w:t>的</w:t>
-      </w:r>
-      <w:r>
-        <w:rPr>
-          <w:rFonts w:hint="eastAsia"/>
-        </w:rPr>
-        <w:t>input</w:t>
-      </w:r>
-      <w:r>
-        <w:rPr>
-          <w:rFonts w:hint="eastAsia"/>
-        </w:rPr>
-        <w:t>和</w:t>
-      </w:r>
-      <w:r>
-        <w:rPr>
-          <w:rFonts w:hint="eastAsia"/>
-        </w:rPr>
-        <w:t xml:space="preserve">output, </w:t>
-      </w:r>
-      <w:r>
-        <w:rPr>
-          <w:rFonts w:hint="eastAsia"/>
-        </w:rPr>
-        <w:t>请严格按照这规范来写。</w:t>
-      </w:r>
-    </w:p>
-    <w:p>
-      <w:pPr>
-        <w:rPr>
-          <w:rFonts w:hint="eastAsia"/>
-        </w:rPr>
-      </w:pPr>
       <w:r>
         <w:t xml:space="preserve">To Xi: </w:t>
       </w:r>
       <w:r>
-        <w:t>你还需要添加什么类或者</w:t>
-      </w:r>
+        <w:t>你还需要添加什么</w:t>
+      </w:r>
+      <w:proofErr w:type="gramStart"/>
+      <w:r>
+        <w:t>类或者</w:t>
+      </w:r>
+      <w:proofErr w:type="gramEnd"/>
       <w:r>
         <w:t>function?</w:t>
       </w:r>
@@ -1661,6 +1486,44 @@
     </w:sectPr>
   </w:body>
 </w:document>
+</file>
+
+<file path=word/endnotes.xml><?xml version="1.0" encoding="utf-8"?>
+<w:endnotes xmlns:wpc="http://schemas.microsoft.com/office/word/2010/wordprocessingCanvas" xmlns:mc="http://schemas.openxmlformats.org/markup-compatibility/2006" xmlns:o="urn:schemas-microsoft-com:office:office" xmlns:r="http://schemas.openxmlformats.org/officeDocument/2006/relationships" xmlns:m="http://schemas.openxmlformats.org/officeDocument/2006/math" xmlns:v="urn:schemas-microsoft-com:vml" xmlns:wp14="http://schemas.microsoft.com/office/word/2010/wordprocessingDrawing" xmlns:wp="http://schemas.openxmlformats.org/drawingml/2006/wordprocessingDrawing" xmlns:w10="urn:schemas-microsoft-com:office:word" xmlns:w="http://schemas.openxmlformats.org/wordprocessingml/2006/main" xmlns:w14="http://schemas.microsoft.com/office/word/2010/wordml" xmlns:w15="http://schemas.microsoft.com/office/word/2012/wordml" xmlns:wpg="http://schemas.microsoft.com/office/word/2010/wordprocessingGroup" xmlns:wpi="http://schemas.microsoft.com/office/word/2010/wordprocessingInk" xmlns:wne="http://schemas.microsoft.com/office/word/2006/wordml" xmlns:wps="http://schemas.microsoft.com/office/word/2010/wordprocessingShape" mc:Ignorable="w14 w15 wp14">
+  <w:endnote w:type="separator" w:id="-1">
+    <w:p>
+      <w:r>
+        <w:separator/>
+      </w:r>
+    </w:p>
+  </w:endnote>
+  <w:endnote w:type="continuationSeparator" w:id="0">
+    <w:p>
+      <w:r>
+        <w:continuationSeparator/>
+      </w:r>
+    </w:p>
+  </w:endnote>
+</w:endnotes>
+</file>
+
+<file path=word/footnotes.xml><?xml version="1.0" encoding="utf-8"?>
+<w:footnotes xmlns:wpc="http://schemas.microsoft.com/office/word/2010/wordprocessingCanvas" xmlns:mc="http://schemas.openxmlformats.org/markup-compatibility/2006" xmlns:o="urn:schemas-microsoft-com:office:office" xmlns:r="http://schemas.openxmlformats.org/officeDocument/2006/relationships" xmlns:m="http://schemas.openxmlformats.org/officeDocument/2006/math" xmlns:v="urn:schemas-microsoft-com:vml" xmlns:wp14="http://schemas.microsoft.com/office/word/2010/wordprocessingDrawing" xmlns:wp="http://schemas.openxmlformats.org/drawingml/2006/wordprocessingDrawing" xmlns:w10="urn:schemas-microsoft-com:office:word" xmlns:w="http://schemas.openxmlformats.org/wordprocessingml/2006/main" xmlns:w14="http://schemas.microsoft.com/office/word/2010/wordml" xmlns:w15="http://schemas.microsoft.com/office/word/2012/wordml" xmlns:wpg="http://schemas.microsoft.com/office/word/2010/wordprocessingGroup" xmlns:wpi="http://schemas.microsoft.com/office/word/2010/wordprocessingInk" xmlns:wne="http://schemas.microsoft.com/office/word/2006/wordml" xmlns:wps="http://schemas.microsoft.com/office/word/2010/wordprocessingShape" mc:Ignorable="w14 w15 wp14">
+  <w:footnote w:type="separator" w:id="-1">
+    <w:p>
+      <w:r>
+        <w:separator/>
+      </w:r>
+    </w:p>
+  </w:footnote>
+  <w:footnote w:type="continuationSeparator" w:id="0">
+    <w:p>
+      <w:r>
+        <w:continuationSeparator/>
+      </w:r>
+    </w:p>
+  </w:footnote>
+</w:footnotes>
 </file>
 
 <file path=word/numbering.xml><?xml version="1.0" encoding="utf-8"?>
@@ -2298,6 +2161,71 @@
       <w:szCs w:val="18"/>
     </w:rPr>
   </w:style>
+  <w:style w:type="paragraph" w:styleId="a9">
+    <w:name w:val="header"/>
+    <w:basedOn w:val="a"/>
+    <w:link w:val="Char2"/>
+    <w:uiPriority w:val="99"/>
+    <w:unhideWhenUsed/>
+    <w:rsid w:val="00990840"/>
+    <w:pPr>
+      <w:pBdr>
+        <w:bottom w:val="single" w:sz="6" w:space="1" w:color="auto"/>
+      </w:pBdr>
+      <w:tabs>
+        <w:tab w:val="center" w:pos="4153"/>
+        <w:tab w:val="right" w:pos="8306"/>
+      </w:tabs>
+      <w:snapToGrid w:val="0"/>
+      <w:jc w:val="center"/>
+    </w:pPr>
+    <w:rPr>
+      <w:sz w:val="18"/>
+      <w:szCs w:val="18"/>
+    </w:rPr>
+  </w:style>
+  <w:style w:type="character" w:customStyle="1" w:styleId="Char2">
+    <w:name w:val="页眉 Char"/>
+    <w:basedOn w:val="a0"/>
+    <w:link w:val="a9"/>
+    <w:uiPriority w:val="99"/>
+    <w:rsid w:val="00990840"/>
+    <w:rPr>
+      <w:sz w:val="18"/>
+      <w:szCs w:val="18"/>
+    </w:rPr>
+  </w:style>
+  <w:style w:type="paragraph" w:styleId="aa">
+    <w:name w:val="footer"/>
+    <w:basedOn w:val="a"/>
+    <w:link w:val="Char3"/>
+    <w:uiPriority w:val="99"/>
+    <w:unhideWhenUsed/>
+    <w:rsid w:val="00990840"/>
+    <w:pPr>
+      <w:tabs>
+        <w:tab w:val="center" w:pos="4153"/>
+        <w:tab w:val="right" w:pos="8306"/>
+      </w:tabs>
+      <w:snapToGrid w:val="0"/>
+      <w:jc w:val="left"/>
+    </w:pPr>
+    <w:rPr>
+      <w:sz w:val="18"/>
+      <w:szCs w:val="18"/>
+    </w:rPr>
+  </w:style>
+  <w:style w:type="character" w:customStyle="1" w:styleId="Char3">
+    <w:name w:val="页脚 Char"/>
+    <w:basedOn w:val="a0"/>
+    <w:link w:val="aa"/>
+    <w:uiPriority w:val="99"/>
+    <w:rsid w:val="00990840"/>
+    <w:rPr>
+      <w:sz w:val="18"/>
+      <w:szCs w:val="18"/>
+    </w:rPr>
+  </w:style>
 </w:styles>
 </file>
 

</xml_diff>